<commit_message>
Student 5 testing report
</commit_message>
<xml_diff>
--- a/reports/Student #5/D01/07 Requirements - Student #5.docx
+++ b/reports/Student #5/D01/07 Requirements - Student #5.docx
@@ -122,7 +122,7 @@
                   <w:rPr>
                     <w:rFonts w:asciiTheme="majorHAnsi" w:hAnsiTheme="majorHAnsi" w:cstheme="majorHAnsi"/>
                   </w:rPr>
-                  <w:t>2</w:t>
+                  <w:t>3</w:t>
                 </w:r>
                 <w:r>
                   <w:rPr>
@@ -6157,9 +6157,11 @@
     <w:rsidRoot w:val="00E73661"/>
     <w:rsid w:val="00125134"/>
     <w:rsid w:val="003422F4"/>
+    <w:rsid w:val="005F5A76"/>
     <w:rsid w:val="00600C74"/>
     <w:rsid w:val="00993C0D"/>
     <w:rsid w:val="009B2DE1"/>
+    <w:rsid w:val="00BE18F9"/>
     <w:rsid w:val="00E73661"/>
     <w:rsid w:val="00FF2883"/>
   </w:rsids>

</xml_diff>